<commit_message>
expert contacts, email of call
</commit_message>
<xml_diff>
--- a/data/expert_opinion/Contacts.docx
+++ b/data/expert_opinion/Contacts.docx
@@ -59,25 +59,7 @@
           <w:color w:val="222222"/>
           <w:lang w:val="pt-BR"/>
         </w:rPr>
-        <w:t xml:space="preserve">Aí estão os </w:t>
-      </w:r>
-      <w:proofErr w:type="spellStart"/>
-      <w:r>
-        <w:rPr>
-          <w:rFonts w:ascii="Arial" w:hAnsi="Arial" w:cs="Arial"/>
-          <w:color w:val="222222"/>
-          <w:lang w:val="pt-BR"/>
-        </w:rPr>
-        <w:t>emails</w:t>
-      </w:r>
-      <w:proofErr w:type="spellEnd"/>
-      <w:r>
-        <w:rPr>
-          <w:rFonts w:ascii="Arial" w:hAnsi="Arial" w:cs="Arial"/>
-          <w:color w:val="222222"/>
-          <w:lang w:val="pt-BR"/>
-        </w:rPr>
-        <w:t xml:space="preserve"> dos experts que tenho. Alguns tenho o telefone também, o que pode ser útil.</w:t>
+        <w:t>Aí estão os emails dos experts que tenho. Alguns tenho o telefone também, o que pode ser útil.</w:t>
       </w:r>
     </w:p>
     <w:tbl>
@@ -106,7 +88,6 @@
                 <w:lang w:val="pt-BR"/>
               </w:rPr>
             </w:pPr>
-            <w:proofErr w:type="spellStart"/>
             <w:r>
               <w:rPr>
                 <w:rFonts w:ascii="Arial" w:hAnsi="Arial" w:cs="Arial"/>
@@ -115,7 +96,6 @@
               </w:rPr>
               <w:t>Name</w:t>
             </w:r>
-            <w:proofErr w:type="spellEnd"/>
           </w:p>
         </w:tc>
         <w:tc>
@@ -131,7 +111,6 @@
                 <w:lang w:val="pt-BR"/>
               </w:rPr>
             </w:pPr>
-            <w:proofErr w:type="spellStart"/>
             <w:r>
               <w:rPr>
                 <w:rFonts w:ascii="Arial" w:hAnsi="Arial" w:cs="Arial"/>
@@ -140,7 +119,6 @@
               </w:rPr>
               <w:t>Email</w:t>
             </w:r>
-            <w:proofErr w:type="spellEnd"/>
           </w:p>
         </w:tc>
         <w:tc>
@@ -183,7 +161,6 @@
                 <w:lang w:val="pt-BR"/>
               </w:rPr>
             </w:pPr>
-            <w:proofErr w:type="spellStart"/>
             <w:r>
               <w:rPr>
                 <w:rFonts w:ascii="Arial" w:hAnsi="Arial" w:cs="Arial"/>
@@ -192,7 +169,6 @@
               </w:rPr>
               <w:t>Sent</w:t>
             </w:r>
-            <w:proofErr w:type="spellEnd"/>
           </w:p>
         </w:tc>
         <w:tc>
@@ -208,7 +184,6 @@
                 <w:lang w:val="pt-BR"/>
               </w:rPr>
             </w:pPr>
-            <w:proofErr w:type="spellStart"/>
             <w:r>
               <w:rPr>
                 <w:rFonts w:ascii="Arial" w:hAnsi="Arial" w:cs="Arial"/>
@@ -217,7 +192,6 @@
               </w:rPr>
               <w:t>Received</w:t>
             </w:r>
-            <w:proofErr w:type="spellEnd"/>
           </w:p>
         </w:tc>
       </w:tr>
@@ -348,31 +322,13 @@
                 <w:color w:val="222222"/>
               </w:rPr>
             </w:pPr>
-            <w:proofErr w:type="spellStart"/>
-            <w:r>
-              <w:rPr>
-                <w:rFonts w:ascii="Arial" w:hAnsi="Arial" w:cs="Arial"/>
-                <w:color w:val="222222"/>
-              </w:rPr>
-              <w:t>Glayson</w:t>
-            </w:r>
-            <w:proofErr w:type="spellEnd"/>
-            <w:r>
-              <w:rPr>
-                <w:rFonts w:ascii="Arial" w:hAnsi="Arial" w:cs="Arial"/>
-                <w:color w:val="222222"/>
-              </w:rPr>
-              <w:t xml:space="preserve"> </w:t>
-            </w:r>
-            <w:proofErr w:type="spellStart"/>
-            <w:r>
-              <w:rPr>
-                <w:rFonts w:ascii="Arial" w:hAnsi="Arial" w:cs="Arial"/>
-                <w:color w:val="222222"/>
-              </w:rPr>
-              <w:t>Bencke</w:t>
-            </w:r>
-            <w:proofErr w:type="spellEnd"/>
+            <w:r>
+              <w:rPr>
+                <w:rFonts w:ascii="Arial" w:hAnsi="Arial" w:cs="Arial"/>
+                <w:color w:val="222222"/>
+              </w:rPr>
+              <w:t>Glayson Bencke</w:t>
+            </w:r>
           </w:p>
         </w:tc>
         <w:tc>
@@ -661,6 +617,14 @@
                 <w:lang w:val="pt-BR"/>
               </w:rPr>
             </w:pPr>
+            <w:r>
+              <w:rPr>
+                <w:rFonts w:ascii="Arial" w:hAnsi="Arial" w:cs="Arial"/>
+                <w:color w:val="222222"/>
+                <w:lang w:val="pt-BR"/>
+              </w:rPr>
+              <w:t>Yes</w:t>
+            </w:r>
           </w:p>
         </w:tc>
       </w:tr>
@@ -683,18 +647,8 @@
                 <w:color w:val="222222"/>
                 <w:lang w:val="pt-BR"/>
               </w:rPr>
-              <w:t xml:space="preserve">Leandro </w:t>
-            </w:r>
-            <w:proofErr w:type="spellStart"/>
-            <w:r>
-              <w:rPr>
-                <w:rFonts w:ascii="Arial" w:hAnsi="Arial" w:cs="Arial"/>
-                <w:color w:val="222222"/>
-                <w:lang w:val="pt-BR"/>
-              </w:rPr>
-              <w:t>Bugoni</w:t>
-            </w:r>
-            <w:proofErr w:type="spellEnd"/>
+              <w:t>Leandro Bugoni</w:t>
+            </w:r>
           </w:p>
         </w:tc>
         <w:tc>
@@ -900,18 +854,8 @@
                 <w:color w:val="222222"/>
                 <w:lang w:val="pt-BR"/>
               </w:rPr>
-              <w:t xml:space="preserve">Felipe </w:t>
-            </w:r>
-            <w:proofErr w:type="spellStart"/>
-            <w:r>
-              <w:rPr>
-                <w:rFonts w:ascii="Arial" w:hAnsi="Arial" w:cs="Arial"/>
-                <w:color w:val="222222"/>
-                <w:lang w:val="pt-BR"/>
-              </w:rPr>
-              <w:t>Zilio</w:t>
-            </w:r>
-            <w:proofErr w:type="spellEnd"/>
+              <w:t>Felipe Zilio</w:t>
+            </w:r>
           </w:p>
         </w:tc>
         <w:tc>
@@ -1005,31 +949,13 @@
                 <w:color w:val="222222"/>
               </w:rPr>
             </w:pPr>
-            <w:proofErr w:type="spellStart"/>
-            <w:r>
-              <w:rPr>
-                <w:rFonts w:ascii="Arial" w:hAnsi="Arial" w:cs="Arial"/>
-                <w:color w:val="222222"/>
-              </w:rPr>
-              <w:t>Márcio</w:t>
-            </w:r>
-            <w:proofErr w:type="spellEnd"/>
-            <w:r>
-              <w:rPr>
-                <w:rFonts w:ascii="Arial" w:hAnsi="Arial" w:cs="Arial"/>
-                <w:color w:val="222222"/>
-              </w:rPr>
-              <w:t xml:space="preserve"> </w:t>
-            </w:r>
-            <w:proofErr w:type="spellStart"/>
-            <w:r>
-              <w:rPr>
-                <w:rFonts w:ascii="Arial" w:hAnsi="Arial" w:cs="Arial"/>
-                <w:color w:val="222222"/>
-              </w:rPr>
-              <w:t>Repenning</w:t>
-            </w:r>
-            <w:proofErr w:type="spellEnd"/>
+            <w:r>
+              <w:rPr>
+                <w:rFonts w:ascii="Arial" w:hAnsi="Arial" w:cs="Arial"/>
+                <w:color w:val="222222"/>
+              </w:rPr>
+              <w:t>Márcio Repenning</w:t>
+            </w:r>
             <w:r>
               <w:rPr>
                 <w:rFonts w:ascii="Arial" w:hAnsi="Arial" w:cs="Arial"/>
@@ -1243,34 +1169,14 @@
                 <w:lang w:val="es-419"/>
               </w:rPr>
             </w:pPr>
-            <w:proofErr w:type="spellStart"/>
             <w:r>
               <w:rPr>
                 <w:rFonts w:ascii="Arial" w:hAnsi="Arial" w:cs="Arial"/>
                 <w:color w:val="222222"/>
                 <w:lang w:val="es-419"/>
               </w:rPr>
-              <w:t>Jonas</w:t>
-            </w:r>
-            <w:proofErr w:type="spellEnd"/>
-            <w:r>
-              <w:rPr>
-                <w:rFonts w:ascii="Arial" w:hAnsi="Arial" w:cs="Arial"/>
-                <w:color w:val="222222"/>
-                <w:lang w:val="es-419"/>
-              </w:rPr>
-              <w:t xml:space="preserve"> </w:t>
-            </w:r>
-            <w:proofErr w:type="spellStart"/>
-            <w:r>
-              <w:rPr>
-                <w:rFonts w:ascii="Arial" w:hAnsi="Arial" w:cs="Arial"/>
-                <w:color w:val="222222"/>
-                <w:lang w:val="es-419"/>
-              </w:rPr>
-              <w:t>Klipp</w:t>
-            </w:r>
-            <w:proofErr w:type="spellEnd"/>
+              <w:t>Jonas Klipp</w:t>
+            </w:r>
           </w:p>
         </w:tc>
         <w:tc>
@@ -1378,23 +1284,13 @@
                 <w:lang w:val="pt-BR"/>
               </w:rPr>
             </w:pPr>
-            <w:proofErr w:type="spellStart"/>
             <w:r>
               <w:rPr>
                 <w:rFonts w:ascii="Arial" w:hAnsi="Arial" w:cs="Arial"/>
                 <w:color w:val="222222"/>
                 <w:lang w:val="es-419"/>
               </w:rPr>
-              <w:t>Nemora</w:t>
-            </w:r>
-            <w:proofErr w:type="spellEnd"/>
-            <w:r>
-              <w:rPr>
-                <w:rFonts w:ascii="Arial" w:hAnsi="Arial" w:cs="Arial"/>
-                <w:color w:val="222222"/>
-                <w:lang w:val="es-419"/>
-              </w:rPr>
-              <w:t xml:space="preserve"> Prestes</w:t>
+              <w:t>Nemora Prestes</w:t>
             </w:r>
           </w:p>
         </w:tc>
@@ -1497,14 +1393,7 @@
                 <w:rFonts w:ascii="Arial" w:hAnsi="Arial" w:cs="Arial"/>
                 <w:color w:val="222222"/>
               </w:rPr>
-              <w:t>Jaime Martinez</w:t>
-            </w:r>
-            <w:r>
-              <w:rPr>
-                <w:rFonts w:ascii="Arial" w:hAnsi="Arial" w:cs="Arial"/>
-                <w:color w:val="222222"/>
-              </w:rPr>
-              <w:t xml:space="preserve"> </w:t>
+              <w:t xml:space="preserve">Jaime Martinez </w:t>
             </w:r>
           </w:p>
         </w:tc>
@@ -1604,18 +1493,8 @@
                 <w:color w:val="222222"/>
                 <w:lang w:val="pt-BR"/>
               </w:rPr>
-              <w:t xml:space="preserve">Pedro </w:t>
-            </w:r>
-            <w:proofErr w:type="spellStart"/>
-            <w:r>
-              <w:rPr>
-                <w:rFonts w:ascii="Arial" w:hAnsi="Arial" w:cs="Arial"/>
-                <w:color w:val="222222"/>
-                <w:lang w:val="pt-BR"/>
-              </w:rPr>
-              <w:t>Develey</w:t>
-            </w:r>
-            <w:proofErr w:type="spellEnd"/>
+              <w:t>Pedro Develey</w:t>
+            </w:r>
           </w:p>
         </w:tc>
         <w:tc>
@@ -1932,18 +1811,8 @@
                 <w:color w:val="222222"/>
                 <w:lang w:val="es-419"/>
               </w:rPr>
-              <w:t xml:space="preserve">Carlos </w:t>
-            </w:r>
-            <w:proofErr w:type="spellStart"/>
-            <w:r>
-              <w:rPr>
-                <w:rFonts w:ascii="Arial" w:hAnsi="Arial" w:cs="Arial"/>
-                <w:color w:val="222222"/>
-                <w:lang w:val="es-419"/>
-              </w:rPr>
-              <w:t>Gussoni</w:t>
-            </w:r>
-            <w:proofErr w:type="spellEnd"/>
+              <w:t>Carlos Gussoni</w:t>
+            </w:r>
           </w:p>
         </w:tc>
         <w:tc>
@@ -2047,25 +1916,7 @@
                 <w:color w:val="222222"/>
                 <w:lang w:val="es-419"/>
               </w:rPr>
-              <w:t xml:space="preserve">Giuliano </w:t>
-            </w:r>
-            <w:proofErr w:type="spellStart"/>
-            <w:r>
-              <w:rPr>
-                <w:rFonts w:ascii="Arial" w:hAnsi="Arial" w:cs="Arial"/>
-                <w:color w:val="222222"/>
-                <w:lang w:val="es-419"/>
-              </w:rPr>
-              <w:t>Muller</w:t>
-            </w:r>
-            <w:proofErr w:type="spellEnd"/>
-            <w:r>
-              <w:rPr>
-                <w:rFonts w:ascii="Arial" w:hAnsi="Arial" w:cs="Arial"/>
-                <w:color w:val="222222"/>
-                <w:lang w:val="es-419"/>
-              </w:rPr>
-              <w:t xml:space="preserve"> Brusco</w:t>
+              <w:t>Giuliano Muller Brusco</w:t>
             </w:r>
           </w:p>
         </w:tc>
@@ -2173,21 +2024,12 @@
                 <w:color w:val="222222"/>
               </w:rPr>
             </w:pPr>
-            <w:proofErr w:type="spellStart"/>
-            <w:r>
-              <w:rPr>
-                <w:rFonts w:ascii="Arial" w:hAnsi="Arial" w:cs="Arial"/>
-                <w:color w:val="222222"/>
-              </w:rPr>
-              <w:t>Thaiane</w:t>
-            </w:r>
-            <w:proofErr w:type="spellEnd"/>
-            <w:r>
-              <w:rPr>
-                <w:rFonts w:ascii="Arial" w:hAnsi="Arial" w:cs="Arial"/>
-                <w:color w:val="222222"/>
-              </w:rPr>
-              <w:t xml:space="preserve"> Weinert Silva</w:t>
+            <w:r>
+              <w:rPr>
+                <w:rFonts w:ascii="Arial" w:hAnsi="Arial" w:cs="Arial"/>
+                <w:color w:val="222222"/>
+              </w:rPr>
+              <w:t>Thaiane Weinert Silva</w:t>
             </w:r>
           </w:p>
         </w:tc>
@@ -2296,18 +2138,8 @@
                 <w:color w:val="222222"/>
                 <w:lang w:val="pt-BR"/>
               </w:rPr>
-              <w:t xml:space="preserve">Jonas </w:t>
-            </w:r>
-            <w:proofErr w:type="spellStart"/>
-            <w:r>
-              <w:rPr>
-                <w:rFonts w:ascii="Arial" w:hAnsi="Arial" w:cs="Arial"/>
-                <w:color w:val="222222"/>
-                <w:lang w:val="pt-BR"/>
-              </w:rPr>
-              <w:t>Rossoni</w:t>
-            </w:r>
-            <w:proofErr w:type="spellEnd"/>
+              <w:t>Jonas Rossoni</w:t>
+            </w:r>
           </w:p>
         </w:tc>
         <w:tc>
@@ -2421,18 +2253,8 @@
                 <w:color w:val="222222"/>
                 <w:lang w:val="pt-BR"/>
               </w:rPr>
-              <w:t xml:space="preserve">Dante Andres </w:t>
-            </w:r>
-            <w:proofErr w:type="spellStart"/>
-            <w:r>
-              <w:rPr>
-                <w:rFonts w:ascii="Arial" w:hAnsi="Arial" w:cs="Arial"/>
-                <w:color w:val="222222"/>
-                <w:lang w:val="pt-BR"/>
-              </w:rPr>
-              <w:t>Meller</w:t>
-            </w:r>
-            <w:proofErr w:type="spellEnd"/>
+              <w:t>Dante Andres Meller</w:t>
+            </w:r>
             <w:r>
               <w:rPr>
                 <w:rFonts w:ascii="Arial" w:hAnsi="Arial" w:cs="Arial"/>
@@ -2544,18 +2366,8 @@
                 <w:color w:val="222222"/>
                 <w:lang w:val="pt-BR"/>
               </w:rPr>
-              <w:t xml:space="preserve">Vitor </w:t>
-            </w:r>
-            <w:proofErr w:type="spellStart"/>
-            <w:r>
-              <w:rPr>
-                <w:rFonts w:ascii="Arial" w:hAnsi="Arial" w:cs="Arial"/>
-                <w:color w:val="222222"/>
-                <w:lang w:val="pt-BR"/>
-              </w:rPr>
-              <w:t>Piacentini</w:t>
-            </w:r>
-            <w:proofErr w:type="spellEnd"/>
+              <w:t>Vitor Piacentini</w:t>
+            </w:r>
           </w:p>
         </w:tc>
         <w:tc>
@@ -2773,18 +2585,8 @@
                 <w:color w:val="222222"/>
                 <w:lang w:val="pt-BR"/>
               </w:rPr>
-              <w:t xml:space="preserve">Lucilene </w:t>
-            </w:r>
-            <w:proofErr w:type="spellStart"/>
-            <w:r>
-              <w:rPr>
-                <w:rFonts w:ascii="Arial" w:hAnsi="Arial" w:cs="Arial"/>
-                <w:color w:val="222222"/>
-                <w:lang w:val="pt-BR"/>
-              </w:rPr>
-              <w:t>Jacoboski</w:t>
-            </w:r>
-            <w:proofErr w:type="spellEnd"/>
+              <w:t>Lucilene Jacoboski</w:t>
+            </w:r>
           </w:p>
         </w:tc>
         <w:tc>
@@ -2974,25 +2776,8 @@
           <w:rFonts w:ascii="Arial" w:hAnsi="Arial" w:cs="Arial"/>
           <w:lang w:val="pt-BR"/>
         </w:rPr>
-        <w:t xml:space="preserve">Estou colaborando com o Prof. Gonçalo Ferraz (UFRGS), e com os doutorandos Viviane </w:t>
+        <w:t xml:space="preserve">Estou colaborando com o Prof. Gonçalo Ferraz (UFRGS), e com os doutorandos Viviane Zulian (UFRGS) e Arthur Rodrigues (UFRGS) em um projeto de modelagem estatística da distribuição espacial da ema </w:t>
       </w:r>
-      <w:proofErr w:type="spellStart"/>
-      <w:r>
-        <w:rPr>
-          <w:rFonts w:ascii="Arial" w:hAnsi="Arial" w:cs="Arial"/>
-          <w:lang w:val="pt-BR"/>
-        </w:rPr>
-        <w:t>Zulian</w:t>
-      </w:r>
-      <w:proofErr w:type="spellEnd"/>
-      <w:r>
-        <w:rPr>
-          <w:rFonts w:ascii="Arial" w:hAnsi="Arial" w:cs="Arial"/>
-          <w:lang w:val="pt-BR"/>
-        </w:rPr>
-        <w:t xml:space="preserve"> (UFRGS) e Arthur Rodrigues (UFRGS) em um projeto de modelagem estatística da distribuição espacial da ema </w:t>
-      </w:r>
-      <w:proofErr w:type="spellStart"/>
       <w:r>
         <w:rPr>
           <w:rFonts w:ascii="Arial" w:hAnsi="Arial" w:cs="Arial"/>
@@ -3000,56 +2785,14 @@
           <w:iCs/>
           <w:lang w:val="pt-BR"/>
         </w:rPr>
-        <w:t>Rhea</w:t>
-      </w:r>
-      <w:proofErr w:type="spellEnd"/>
-      <w:r>
-        <w:rPr>
-          <w:rFonts w:ascii="Arial" w:hAnsi="Arial" w:cs="Arial"/>
-          <w:i/>
-          <w:iCs/>
-          <w:lang w:val="pt-BR"/>
-        </w:rPr>
-        <w:t xml:space="preserve"> americana</w:t>
+        <w:t>Rhea americana</w:t>
       </w:r>
       <w:r>
         <w:rPr>
           <w:rFonts w:ascii="Arial" w:hAnsi="Arial" w:cs="Arial"/>
           <w:lang w:val="pt-BR"/>
         </w:rPr>
-        <w:t xml:space="preserve"> nos municípios do Rio Grande do Sul. A perspectiva do projeto é a de mapear a distribuição da espécie com base em: 1) dados de bases como </w:t>
-      </w:r>
-      <w:proofErr w:type="spellStart"/>
-      <w:r>
-        <w:rPr>
-          <w:rFonts w:ascii="Arial" w:hAnsi="Arial" w:cs="Arial"/>
-          <w:lang w:val="pt-BR"/>
-        </w:rPr>
-        <w:t>eBird</w:t>
-      </w:r>
-      <w:proofErr w:type="spellEnd"/>
-      <w:r>
-        <w:rPr>
-          <w:rFonts w:ascii="Arial" w:hAnsi="Arial" w:cs="Arial"/>
-          <w:lang w:val="pt-BR"/>
-        </w:rPr>
-        <w:t xml:space="preserve">, </w:t>
-      </w:r>
-      <w:proofErr w:type="spellStart"/>
-      <w:r>
-        <w:rPr>
-          <w:rFonts w:ascii="Arial" w:hAnsi="Arial" w:cs="Arial"/>
-          <w:lang w:val="pt-BR"/>
-        </w:rPr>
-        <w:t>Wikiaves</w:t>
-      </w:r>
-      <w:proofErr w:type="spellEnd"/>
-      <w:r>
-        <w:rPr>
-          <w:rFonts w:ascii="Arial" w:hAnsi="Arial" w:cs="Arial"/>
-          <w:lang w:val="pt-BR"/>
-        </w:rPr>
-        <w:t>, GBIF, 2) modelagem estatística que considera detecção imperfeita, variáveis ambientais, e autocorrelação espacial, 3) conhecimento de ornitólogos especialistas.</w:t>
+        <w:t xml:space="preserve"> nos municípios do Rio Grande do Sul. A perspectiva do projeto é a de mapear a distribuição da espécie com base em: 1) dados de bases como eBird, Wikiaves, GBIF, 2) modelagem estatística que considera detecção imperfeita, variáveis ambientais, e autocorrelação espacial, 3) conhecimento de ornitólogos especialistas.</w:t>
       </w:r>
     </w:p>
     <w:p>
@@ -3111,25 +2854,7 @@
             <w:rFonts w:ascii="Calibri" w:hAnsi="Calibri" w:cs="Calibri"/>
             <w:lang w:val="pt-BR"/>
           </w:rPr>
-          <w:t>&lt;em&gt;</w:t>
-        </w:r>
-        <w:proofErr w:type="spellStart"/>
-        <w:r>
-          <w:rPr>
-            <w:rStyle w:val="Hyperlink"/>
-            <w:rFonts w:ascii="Calibri" w:hAnsi="Calibri" w:cs="Calibri"/>
-            <w:lang w:val="pt-BR"/>
-          </w:rPr>
-          <w:t>Rhea</w:t>
-        </w:r>
-        <w:proofErr w:type="spellEnd"/>
-        <w:r>
-          <w:rPr>
-            <w:rStyle w:val="Hyperlink"/>
-            <w:rFonts w:ascii="Calibri" w:hAnsi="Calibri" w:cs="Calibri"/>
-            <w:lang w:val="pt-BR"/>
-          </w:rPr>
-          <w:t xml:space="preserve"> americana&lt;/em&gt; (shinyapps.io)</w:t>
+          <w:t>&lt;em&gt;Rhea americana&lt;/em&gt; (shinyapps.io)</w:t>
         </w:r>
       </w:hyperlink>
     </w:p>

</xml_diff>